<commit_message>
Descripcion de las columnas + diagrama de bases de datos compacto
</commit_message>
<xml_diff>
--- a/Trabajo Escrito/Trabajo Escrito.docx
+++ b/Trabajo Escrito/Trabajo Escrito.docx
@@ -107,9 +107,55 @@
     </w:p>
     <w:p>
       <w:pPr>
+        <w:jc w:val="center"/>
+      </w:pPr>
+      <w:r>
+        <w:rPr>
+          <w:noProof/>
+        </w:rPr>
+        <w:drawing>
+          <wp:inline distT="0" distB="0" distL="0" distR="0" wp14:anchorId="42F1EDFF" wp14:editId="612FC68C">
+            <wp:extent cx="7499395" cy="2684780"/>
+            <wp:effectExtent l="6985" t="0" r="0" b="0"/>
+            <wp:docPr id="1" name="Imagen 1"/>
+            <wp:cNvGraphicFramePr>
+              <a:graphicFrameLocks xmlns:a="http://schemas.openxmlformats.org/drawingml/2006/main" noChangeAspect="1"/>
+            </wp:cNvGraphicFramePr>
+            <a:graphic xmlns:a="http://schemas.openxmlformats.org/drawingml/2006/main">
+              <a:graphicData uri="http://schemas.openxmlformats.org/drawingml/2006/picture">
+                <pic:pic xmlns:pic="http://schemas.openxmlformats.org/drawingml/2006/picture">
+                  <pic:nvPicPr>
+                    <pic:cNvPr id="1" name=""/>
+                    <pic:cNvPicPr/>
+                  </pic:nvPicPr>
+                  <pic:blipFill>
+                    <a:blip r:embed="rId6"/>
+                    <a:stretch>
+                      <a:fillRect/>
+                    </a:stretch>
+                  </pic:blipFill>
+                  <pic:spPr>
+                    <a:xfrm rot="5400000">
+                      <a:off x="0" y="0"/>
+                      <a:ext cx="7499395" cy="2684780"/>
+                    </a:xfrm>
+                    <a:prstGeom prst="rect">
+                      <a:avLst/>
+                    </a:prstGeom>
+                  </pic:spPr>
+                </pic:pic>
+              </a:graphicData>
+            </a:graphic>
+          </wp:inline>
+        </w:drawing>
+      </w:r>
+    </w:p>
+    <w:p>
+      <w:pPr>
         <w:pStyle w:val="Ttulo2"/>
       </w:pPr>
       <w:r>
+        <w:lastRenderedPageBreak/>
         <w:t>Componentes</w:t>
       </w:r>
     </w:p>
@@ -422,21 +468,7 @@
             <w:rFonts w:ascii="Cambria Math" w:hAnsi="Cambria Math"/>
             <w:lang w:val="en-US"/>
           </w:rPr>
-          <m:t>50 = 1</m:t>
-        </m:r>
-        <m:r>
-          <w:rPr>
-            <w:rFonts w:ascii="Cambria Math" w:hAnsi="Cambria Math"/>
-            <w:lang w:val="en-US"/>
-          </w:rPr>
-          <m:t xml:space="preserve"> </m:t>
-        </m:r>
-        <m:r>
-          <w:rPr>
-            <w:rFonts w:ascii="Cambria Math" w:hAnsi="Cambria Math"/>
-            <w:lang w:val="en-US"/>
-          </w:rPr>
-          <m:t>200</m:t>
+          <m:t>50 = 1 200</m:t>
         </m:r>
       </m:oMath>
     </w:p>
@@ -1152,7 +1184,6 @@
         <w:rPr>
           <w:lang w:val="en-US"/>
         </w:rPr>
-        <w:lastRenderedPageBreak/>
         <w:t>Raw Material</w:t>
       </w:r>
     </w:p>
@@ -1214,6 +1245,7 @@
           </w:tcPr>
           <w:p>
             <w:r>
+              <w:lastRenderedPageBreak/>
               <w:t>Columna</w:t>
             </w:r>
           </w:p>
@@ -1645,49 +1677,7 @@
             <w:rFonts w:ascii="Cambria Math" w:hAnsi="Cambria Math"/>
             <w:lang w:val="en-US"/>
           </w:rPr>
-          <m:t>20</m:t>
-        </m:r>
-        <m:r>
-          <w:rPr>
-            <w:rFonts w:ascii="Cambria Math" w:hAnsi="Cambria Math"/>
-            <w:lang w:val="en-US"/>
-          </w:rPr>
-          <m:t xml:space="preserve"> </m:t>
-        </m:r>
-        <m:r>
-          <w:rPr>
-            <w:rFonts w:ascii="Cambria Math" w:hAnsi="Cambria Math"/>
-            <w:lang w:val="en-US"/>
-          </w:rPr>
-          <m:t>000 = 1</m:t>
-        </m:r>
-        <m:r>
-          <w:rPr>
-            <w:rFonts w:ascii="Cambria Math" w:hAnsi="Cambria Math"/>
-            <w:lang w:val="en-US"/>
-          </w:rPr>
-          <m:t xml:space="preserve"> </m:t>
-        </m:r>
-        <m:r>
-          <w:rPr>
-            <w:rFonts w:ascii="Cambria Math" w:hAnsi="Cambria Math"/>
-            <w:lang w:val="en-US"/>
-          </w:rPr>
-          <m:t>700</m:t>
-        </m:r>
-        <m:r>
-          <w:rPr>
-            <w:rFonts w:ascii="Cambria Math" w:hAnsi="Cambria Math"/>
-            <w:lang w:val="en-US"/>
-          </w:rPr>
-          <m:t xml:space="preserve"> </m:t>
-        </m:r>
-        <m:r>
-          <w:rPr>
-            <w:rFonts w:ascii="Cambria Math" w:hAnsi="Cambria Math"/>
-            <w:lang w:val="en-US"/>
-          </w:rPr>
-          <m:t>000</m:t>
+          <m:t>20 000 = 1 700 000</m:t>
         </m:r>
       </m:oMath>
     </w:p>
@@ -1760,21 +1750,7 @@
                 <w:rFonts w:ascii="Cambria Math" w:hAnsi="Cambria Math"/>
                 <w:lang w:val="en-US"/>
               </w:rPr>
-              <m:t>85</m:t>
-            </m:r>
-            <m:r>
-              <w:rPr>
-                <w:rFonts w:ascii="Cambria Math" w:hAnsi="Cambria Math"/>
-                <w:lang w:val="en-US"/>
-              </w:rPr>
-              <m:t>-6</m:t>
-            </m:r>
-            <m:r>
-              <w:rPr>
-                <w:rFonts w:ascii="Cambria Math" w:hAnsi="Cambria Math"/>
-                <w:lang w:val="en-US"/>
-              </w:rPr>
-              <m:t>8</m:t>
+              <m:t>85-68</m:t>
             </m:r>
             <m:ctrlPr>
               <w:rPr>
@@ -1807,17 +1783,7 @@
             <w:rFonts w:ascii="Cambria Math" w:hAnsi="Cambria Math"/>
             <w:lang w:val="en-US"/>
           </w:rPr>
-          <m:t xml:space="preserve">×100 = </m:t>
-        </m:r>
-        <m:r>
-          <m:rPr>
-            <m:sty m:val="p"/>
-          </m:rPr>
-          <w:rPr>
-            <w:rFonts w:ascii="Cambria Math" w:hAnsi="Cambria Math"/>
-            <w:lang w:val="en-US"/>
-          </w:rPr>
-          <m:t>20</m:t>
+          <m:t>×100 = 20</m:t>
         </m:r>
       </m:oMath>
     </w:p>
@@ -2012,10 +1978,7 @@
               <w:t>4</w:t>
             </w:r>
             <w:r>
-              <w:t xml:space="preserve"> </w:t>
-            </w:r>
-            <w:r>
-              <w:t>bytes</w:t>
+              <w:t xml:space="preserve"> bytes</w:t>
             </w:r>
           </w:p>
         </w:tc>
@@ -2028,10 +1991,7 @@
               <w:t>4</w:t>
             </w:r>
             <w:r>
-              <w:t xml:space="preserve"> </w:t>
-            </w:r>
-            <w:r>
-              <w:t>bytes</w:t>
+              <w:t xml:space="preserve"> bytes</w:t>
             </w:r>
           </w:p>
         </w:tc>
@@ -2077,10 +2037,7 @@
               <w:t>1</w:t>
             </w:r>
             <w:r>
-              <w:t xml:space="preserve"> </w:t>
-            </w:r>
-            <w:r>
-              <w:t>bytes</w:t>
+              <w:t xml:space="preserve"> bytes</w:t>
             </w:r>
           </w:p>
         </w:tc>
@@ -2093,10 +2050,7 @@
               <w:t>1</w:t>
             </w:r>
             <w:r>
-              <w:t xml:space="preserve"> </w:t>
-            </w:r>
-            <w:r>
-              <w:t>bytes</w:t>
+              <w:t xml:space="preserve"> bytes</w:t>
             </w:r>
           </w:p>
         </w:tc>
@@ -2142,10 +2096,7 @@
               <w:t>1</w:t>
             </w:r>
             <w:r>
-              <w:t xml:space="preserve"> </w:t>
-            </w:r>
-            <w:r>
-              <w:t>bytes</w:t>
+              <w:t xml:space="preserve"> bytes</w:t>
             </w:r>
           </w:p>
         </w:tc>
@@ -2158,10 +2109,7 @@
               <w:t>1</w:t>
             </w:r>
             <w:r>
-              <w:t xml:space="preserve"> </w:t>
-            </w:r>
-            <w:r>
-              <w:t>bytes</w:t>
+              <w:t xml:space="preserve"> bytes</w:t>
             </w:r>
           </w:p>
         </w:tc>
@@ -2210,10 +2158,7 @@
               <w:t>30</w:t>
             </w:r>
             <w:r>
-              <w:t xml:space="preserve"> </w:t>
-            </w:r>
-            <w:r>
-              <w:t>bytes</w:t>
+              <w:t xml:space="preserve"> bytes</w:t>
             </w:r>
           </w:p>
         </w:tc>
@@ -2226,10 +2171,7 @@
               <w:t>20</w:t>
             </w:r>
             <w:r>
-              <w:t xml:space="preserve"> </w:t>
-            </w:r>
-            <w:r>
-              <w:t>bytes</w:t>
+              <w:t xml:space="preserve"> bytes</w:t>
             </w:r>
           </w:p>
         </w:tc>
@@ -2272,10 +2214,7 @@
               <w:t>20</w:t>
             </w:r>
             <w:r>
-              <w:t xml:space="preserve"> </w:t>
-            </w:r>
-            <w:r>
-              <w:t>bytes</w:t>
+              <w:t xml:space="preserve"> bytes</w:t>
             </w:r>
           </w:p>
         </w:tc>
@@ -2288,10 +2227,7 @@
               <w:t>15</w:t>
             </w:r>
             <w:r>
-              <w:t xml:space="preserve"> </w:t>
-            </w:r>
-            <w:r>
-              <w:t>bytes</w:t>
+              <w:t xml:space="preserve"> bytes</w:t>
             </w:r>
           </w:p>
         </w:tc>
@@ -2342,10 +2278,7 @@
               <w:t>5</w:t>
             </w:r>
             <w:r>
-              <w:t xml:space="preserve"> </w:t>
-            </w:r>
-            <w:r>
-              <w:t>bytes</w:t>
+              <w:t xml:space="preserve"> bytes</w:t>
             </w:r>
           </w:p>
         </w:tc>
@@ -2358,10 +2291,7 @@
               <w:t>5</w:t>
             </w:r>
             <w:r>
-              <w:t xml:space="preserve"> </w:t>
-            </w:r>
-            <w:r>
-              <w:t>bytes</w:t>
+              <w:t xml:space="preserve"> bytes</w:t>
             </w:r>
           </w:p>
         </w:tc>
@@ -2404,10 +2334,7 @@
               <w:t>30</w:t>
             </w:r>
             <w:r>
-              <w:t xml:space="preserve"> </w:t>
-            </w:r>
-            <w:r>
-              <w:t>bytes</w:t>
+              <w:t xml:space="preserve"> bytes</w:t>
             </w:r>
           </w:p>
         </w:tc>
@@ -2420,10 +2347,7 @@
               <w:t>20</w:t>
             </w:r>
             <w:r>
-              <w:t xml:space="preserve"> </w:t>
-            </w:r>
-            <w:r>
-              <w:t>bytes</w:t>
+              <w:t xml:space="preserve"> bytes</w:t>
             </w:r>
           </w:p>
         </w:tc>
@@ -2472,10 +2396,7 @@
           </w:tcPr>
           <w:p>
             <w:r>
-              <w:t xml:space="preserve">76 </w:t>
-            </w:r>
-            <w:r>
-              <w:t>bytes</w:t>
+              <w:t>76 bytes</w:t>
             </w:r>
           </w:p>
         </w:tc>
@@ -2529,14 +2450,7 @@
             <w:rFonts w:ascii="Cambria Math" w:hAnsi="Cambria Math"/>
             <w:lang w:val="en-US"/>
           </w:rPr>
-          <m:t>91</m:t>
-        </m:r>
-        <m:r>
-          <w:rPr>
-            <w:rFonts w:ascii="Cambria Math" w:hAnsi="Cambria Math"/>
-            <w:lang w:val="en-US"/>
-          </w:rPr>
-          <m:t xml:space="preserve"> </m:t>
+          <m:t xml:space="preserve">91 </m:t>
         </m:r>
         <m:r>
           <m:rPr>
@@ -2553,28 +2467,7 @@
             <w:rFonts w:ascii="Cambria Math" w:hAnsi="Cambria Math"/>
             <w:lang w:val="en-US"/>
           </w:rPr>
-          <m:t xml:space="preserve">200= </m:t>
-        </m:r>
-        <m:r>
-          <w:rPr>
-            <w:rFonts w:ascii="Cambria Math" w:hAnsi="Cambria Math"/>
-            <w:lang w:val="en-US"/>
-          </w:rPr>
-          <m:t>18</m:t>
-        </m:r>
-        <m:r>
-          <w:rPr>
-            <w:rFonts w:ascii="Cambria Math" w:hAnsi="Cambria Math"/>
-            <w:lang w:val="en-US"/>
-          </w:rPr>
-          <m:t xml:space="preserve"> </m:t>
-        </m:r>
-        <m:r>
-          <w:rPr>
-            <w:rFonts w:ascii="Cambria Math" w:hAnsi="Cambria Math"/>
-            <w:lang w:val="en-US"/>
-          </w:rPr>
-          <m:t>200</m:t>
+          <m:t>200= 18 200</m:t>
         </m:r>
       </m:oMath>
     </w:p>
@@ -2647,21 +2540,7 @@
                 <w:rFonts w:ascii="Cambria Math" w:hAnsi="Cambria Math"/>
                 <w:lang w:val="en-US"/>
               </w:rPr>
-              <m:t>91</m:t>
-            </m:r>
-            <m:r>
-              <w:rPr>
-                <w:rFonts w:ascii="Cambria Math" w:hAnsi="Cambria Math"/>
-                <w:lang w:val="en-US"/>
-              </w:rPr>
-              <m:t>-</m:t>
-            </m:r>
-            <m:r>
-              <w:rPr>
-                <w:rFonts w:ascii="Cambria Math" w:hAnsi="Cambria Math"/>
-                <w:lang w:val="en-US"/>
-              </w:rPr>
-              <m:t>76</m:t>
+              <m:t>91-76</m:t>
             </m:r>
             <m:ctrlPr>
               <w:rPr>
@@ -2694,17 +2573,7 @@
             <w:rFonts w:ascii="Cambria Math" w:hAnsi="Cambria Math"/>
             <w:lang w:val="en-US"/>
           </w:rPr>
-          <m:t xml:space="preserve">×100 = </m:t>
-        </m:r>
-        <m:r>
-          <m:rPr>
-            <m:sty m:val="p"/>
-          </m:rPr>
-          <w:rPr>
-            <w:rFonts w:ascii="Cambria Math" w:hAnsi="Cambria Math"/>
-            <w:lang w:val="en-US"/>
-          </w:rPr>
-          <m:t>16</m:t>
+          <m:t>×100 = 16</m:t>
         </m:r>
       </m:oMath>
     </w:p>
@@ -2741,7 +2610,6 @@
         <w:rPr>
           <w:lang w:val="en-US"/>
         </w:rPr>
-        <w:lastRenderedPageBreak/>
         <w:t>Client</w:t>
       </w:r>
     </w:p>
@@ -2797,10 +2665,7 @@
           </w:tcPr>
           <w:p>
             <w:r>
-              <w:t>5 0</w:t>
-            </w:r>
-            <w:r>
-              <w:t>00 (Especificado en el enunciado)</w:t>
+              <w:t>5 000 (Especificado en el enunciado)</w:t>
             </w:r>
           </w:p>
         </w:tc>
@@ -2854,6 +2719,7 @@
           </w:tcPr>
           <w:p>
             <w:r>
+              <w:lastRenderedPageBreak/>
               <w:t>ID</w:t>
             </w:r>
           </w:p>
@@ -3472,14 +3338,7 @@
             <w:rFonts w:ascii="Cambria Math" w:hAnsi="Cambria Math"/>
             <w:lang w:val="en-US"/>
           </w:rPr>
-          <m:t>148</m:t>
-        </m:r>
-        <m:r>
-          <w:rPr>
-            <w:rFonts w:ascii="Cambria Math" w:hAnsi="Cambria Math"/>
-            <w:lang w:val="en-US"/>
-          </w:rPr>
-          <m:t xml:space="preserve"> </m:t>
+          <m:t xml:space="preserve">148 </m:t>
         </m:r>
         <m:r>
           <m:rPr>
@@ -3496,44 +3355,7 @@
             <w:rFonts w:ascii="Cambria Math" w:hAnsi="Cambria Math"/>
             <w:lang w:val="en-US"/>
           </w:rPr>
-          <m:t>5 0</m:t>
-        </m:r>
-        <m:r>
-          <w:rPr>
-            <w:rFonts w:ascii="Cambria Math" w:hAnsi="Cambria Math"/>
-            <w:lang w:val="en-US"/>
-          </w:rPr>
-          <m:t xml:space="preserve">00= </m:t>
-        </m:r>
-        <m:r>
-          <w:rPr>
-            <w:rFonts w:ascii="Cambria Math" w:hAnsi="Cambria Math"/>
-            <w:lang w:val="en-US"/>
-          </w:rPr>
-          <m:t>740</m:t>
-        </m:r>
-        <m:r>
-          <w:rPr>
-            <w:rFonts w:ascii="Cambria Math" w:hAnsi="Cambria Math"/>
-            <w:lang w:val="en-US"/>
-          </w:rPr>
-          <m:t xml:space="preserve"> </m:t>
-        </m:r>
-        <m:r>
-          <w:rPr>
-            <w:rFonts w:ascii="Cambria Math" w:hAnsi="Cambria Math"/>
-            <w:lang w:val="en-US"/>
-          </w:rPr>
-          <m:t>0</m:t>
-        </m:r>
-        <w:bookmarkStart w:id="0" w:name="_GoBack"/>
-        <w:bookmarkEnd w:id="0"/>
-        <m:r>
-          <w:rPr>
-            <w:rFonts w:ascii="Cambria Math" w:hAnsi="Cambria Math"/>
-            <w:lang w:val="en-US"/>
-          </w:rPr>
-          <m:t>00</m:t>
+          <m:t>5 000= 740 000</m:t>
         </m:r>
       </m:oMath>
     </w:p>
@@ -3606,28 +3428,7 @@
                 <w:rFonts w:ascii="Cambria Math" w:hAnsi="Cambria Math"/>
                 <w:lang w:val="en-US"/>
               </w:rPr>
-              <m:t>1</m:t>
-            </m:r>
-            <m:r>
-              <w:rPr>
-                <w:rFonts w:ascii="Cambria Math" w:hAnsi="Cambria Math"/>
-                <w:lang w:val="en-US"/>
-              </w:rPr>
-              <m:t>48</m:t>
-            </m:r>
-            <m:r>
-              <w:rPr>
-                <w:rFonts w:ascii="Cambria Math" w:hAnsi="Cambria Math"/>
-                <w:lang w:val="en-US"/>
-              </w:rPr>
-              <m:t>-</m:t>
-            </m:r>
-            <m:r>
-              <w:rPr>
-                <w:rFonts w:ascii="Cambria Math" w:hAnsi="Cambria Math"/>
-                <w:lang w:val="en-US"/>
-              </w:rPr>
-              <m:t>104</m:t>
+              <m:t>148-104</m:t>
             </m:r>
             <m:ctrlPr>
               <w:rPr>
@@ -3660,39 +3461,47 @@
             <w:rFonts w:ascii="Cambria Math" w:hAnsi="Cambria Math"/>
             <w:lang w:val="en-US"/>
           </w:rPr>
-          <m:t xml:space="preserve">×100 = </m:t>
-        </m:r>
-        <m:r>
-          <m:rPr>
-            <m:sty m:val="p"/>
-          </m:rPr>
-          <w:rPr>
-            <w:rFonts w:ascii="Cambria Math" w:hAnsi="Cambria Math"/>
-            <w:lang w:val="en-US"/>
-          </w:rPr>
-          <m:t>30</m:t>
+          <m:t>×100 = 30</m:t>
         </m:r>
       </m:oMath>
     </w:p>
     <w:p>
-      <w:r>
-        <w:rPr>
-          <w:b/>
+      <w:pPr>
+        <w:rPr>
+          <w:lang w:val="en-US"/>
+        </w:rPr>
+      </w:pPr>
+      <w:r>
+        <w:rPr>
+          <w:b/>
+          <w:lang w:val="en-US"/>
         </w:rPr>
         <w:t>Min Trans:</w:t>
       </w:r>
       <w:r>
+        <w:rPr>
+          <w:lang w:val="en-US"/>
+        </w:rPr>
         <w:t xml:space="preserve"> 1</w:t>
       </w:r>
     </w:p>
     <w:p>
-      <w:r>
-        <w:rPr>
-          <w:b/>
+      <w:pPr>
+        <w:rPr>
+          <w:lang w:val="en-US"/>
+        </w:rPr>
+      </w:pPr>
+      <w:r>
+        <w:rPr>
+          <w:b/>
+          <w:lang w:val="en-US"/>
         </w:rPr>
         <w:t>Max Trans:</w:t>
       </w:r>
       <w:r>
+        <w:rPr>
+          <w:lang w:val="en-US"/>
+        </w:rPr>
         <w:t xml:space="preserve"> 255</w:t>
       </w:r>
     </w:p>
@@ -3860,10 +3669,7 @@
               <w:t>4</w:t>
             </w:r>
             <w:r>
-              <w:t xml:space="preserve"> </w:t>
-            </w:r>
-            <w:r>
-              <w:t>bytes</w:t>
+              <w:t xml:space="preserve"> bytes</w:t>
             </w:r>
           </w:p>
         </w:tc>
@@ -3906,10 +3712,7 @@
               <w:t>6</w:t>
             </w:r>
             <w:r>
-              <w:t xml:space="preserve"> </w:t>
-            </w:r>
-            <w:r>
-              <w:t>bytes</w:t>
+              <w:t xml:space="preserve"> bytes</w:t>
             </w:r>
           </w:p>
         </w:tc>
@@ -3922,10 +3725,7 @@
               <w:t>5</w:t>
             </w:r>
             <w:r>
-              <w:t xml:space="preserve"> </w:t>
-            </w:r>
-            <w:r>
-              <w:t>bytes</w:t>
+              <w:t xml:space="preserve"> bytes</w:t>
             </w:r>
           </w:p>
         </w:tc>
@@ -3968,10 +3768,7 @@
               <w:t>4</w:t>
             </w:r>
             <w:r>
-              <w:t xml:space="preserve"> </w:t>
-            </w:r>
-            <w:r>
-              <w:t>bytes</w:t>
+              <w:t xml:space="preserve"> bytes</w:t>
             </w:r>
           </w:p>
         </w:tc>
@@ -3984,10 +3781,7 @@
               <w:t>4</w:t>
             </w:r>
             <w:r>
-              <w:t xml:space="preserve"> </w:t>
-            </w:r>
-            <w:r>
-              <w:t>bytes</w:t>
+              <w:t xml:space="preserve"> bytes</w:t>
             </w:r>
           </w:p>
         </w:tc>
@@ -4026,10 +3820,7 @@
               <w:t>14</w:t>
             </w:r>
             <w:r>
-              <w:t xml:space="preserve"> </w:t>
-            </w:r>
-            <w:r>
-              <w:t>bytes</w:t>
+              <w:t xml:space="preserve"> bytes</w:t>
             </w:r>
           </w:p>
         </w:tc>
@@ -4042,10 +3833,7 @@
               <w:t>13</w:t>
             </w:r>
             <w:r>
-              <w:t xml:space="preserve"> </w:t>
-            </w:r>
-            <w:r>
-              <w:t>bytes</w:t>
+              <w:t xml:space="preserve"> bytes</w:t>
             </w:r>
           </w:p>
         </w:tc>
@@ -4092,14 +3880,7 @@
             <w:rFonts w:ascii="Cambria Math" w:hAnsi="Cambria Math"/>
             <w:lang w:val="en-US"/>
           </w:rPr>
-          <m:t>14</m:t>
-        </m:r>
-        <m:r>
-          <w:rPr>
-            <w:rFonts w:ascii="Cambria Math" w:hAnsi="Cambria Math"/>
-            <w:lang w:val="en-US"/>
-          </w:rPr>
-          <m:t xml:space="preserve"> </m:t>
+          <m:t xml:space="preserve">14 </m:t>
         </m:r>
         <m:r>
           <m:rPr>
@@ -4116,35 +3897,7 @@
             <w:rFonts w:ascii="Cambria Math" w:hAnsi="Cambria Math"/>
             <w:lang w:val="en-US"/>
           </w:rPr>
-          <m:t>1</m:t>
-        </m:r>
-        <m:r>
-          <w:rPr>
-            <w:rFonts w:ascii="Cambria Math" w:hAnsi="Cambria Math"/>
-            <w:lang w:val="en-US"/>
-          </w:rPr>
-          <m:t>00= 1</m:t>
-        </m:r>
-        <m:r>
-          <w:rPr>
-            <w:rFonts w:ascii="Cambria Math" w:hAnsi="Cambria Math"/>
-            <w:lang w:val="en-US"/>
-          </w:rPr>
-          <m:t xml:space="preserve"> </m:t>
-        </m:r>
-        <m:r>
-          <w:rPr>
-            <w:rFonts w:ascii="Cambria Math" w:hAnsi="Cambria Math"/>
-            <w:lang w:val="en-US"/>
-          </w:rPr>
-          <m:t>4</m:t>
-        </m:r>
-        <m:r>
-          <w:rPr>
-            <w:rFonts w:ascii="Cambria Math" w:hAnsi="Cambria Math"/>
-            <w:lang w:val="en-US"/>
-          </w:rPr>
-          <m:t>00</m:t>
+          <m:t>100= 1 400</m:t>
         </m:r>
       </m:oMath>
     </w:p>
@@ -4217,21 +3970,7 @@
                 <w:rFonts w:ascii="Cambria Math" w:hAnsi="Cambria Math"/>
                 <w:lang w:val="en-US"/>
               </w:rPr>
-              <m:t>14</m:t>
-            </m:r>
-            <m:r>
-              <w:rPr>
-                <w:rFonts w:ascii="Cambria Math" w:hAnsi="Cambria Math"/>
-                <w:lang w:val="en-US"/>
-              </w:rPr>
-              <m:t>-</m:t>
-            </m:r>
-            <m:r>
-              <w:rPr>
-                <w:rFonts w:ascii="Cambria Math" w:hAnsi="Cambria Math"/>
-                <w:lang w:val="en-US"/>
-              </w:rPr>
-              <m:t>13</m:t>
+              <m:t>14-13</m:t>
             </m:r>
             <m:ctrlPr>
               <w:rPr>
@@ -4246,14 +3985,7 @@
                 <w:rFonts w:ascii="Cambria Math" w:hAnsi="Cambria Math"/>
                 <w:lang w:val="en-US"/>
               </w:rPr>
-              <m:t>1</m:t>
-            </m:r>
-            <m:r>
-              <w:rPr>
-                <w:rFonts w:ascii="Cambria Math" w:hAnsi="Cambria Math"/>
-                <w:lang w:val="en-US"/>
-              </w:rPr>
-              <m:t>4</m:t>
+              <m:t>14</m:t>
             </m:r>
             <m:ctrlPr>
               <w:rPr>
@@ -4271,17 +4003,7 @@
             <w:rFonts w:ascii="Cambria Math" w:hAnsi="Cambria Math"/>
             <w:lang w:val="en-US"/>
           </w:rPr>
-          <m:t xml:space="preserve">×100 = </m:t>
-        </m:r>
-        <m:r>
-          <m:rPr>
-            <m:sty m:val="p"/>
-          </m:rPr>
-          <w:rPr>
-            <w:rFonts w:ascii="Cambria Math" w:hAnsi="Cambria Math"/>
-            <w:lang w:val="en-US"/>
-          </w:rPr>
-          <m:t>7</m:t>
+          <m:t>×100 = 7</m:t>
         </m:r>
       </m:oMath>
     </w:p>
@@ -4460,7 +4182,6 @@
               <w:rPr>
                 <w:lang w:val="en-US"/>
               </w:rPr>
-              <w:lastRenderedPageBreak/>
               <w:t>Provider</w:t>
             </w:r>
           </w:p>
@@ -4484,10 +4205,7 @@
               <w:t>4</w:t>
             </w:r>
             <w:r>
-              <w:t xml:space="preserve"> </w:t>
-            </w:r>
-            <w:r>
-              <w:t>bytes</w:t>
+              <w:t xml:space="preserve"> bytes</w:t>
             </w:r>
           </w:p>
         </w:tc>
@@ -4500,10 +4218,7 @@
               <w:t>4</w:t>
             </w:r>
             <w:r>
-              <w:t xml:space="preserve"> </w:t>
-            </w:r>
-            <w:r>
-              <w:t>bytes</w:t>
+              <w:t xml:space="preserve"> bytes</w:t>
             </w:r>
           </w:p>
         </w:tc>
@@ -4555,10 +4270,7 @@
               <w:t>30</w:t>
             </w:r>
             <w:r>
-              <w:t xml:space="preserve"> </w:t>
-            </w:r>
-            <w:r>
-              <w:t>bytes</w:t>
+              <w:t xml:space="preserve"> bytes</w:t>
             </w:r>
           </w:p>
         </w:tc>
@@ -4571,10 +4283,7 @@
               <w:t>20</w:t>
             </w:r>
             <w:r>
-              <w:t xml:space="preserve"> </w:t>
-            </w:r>
-            <w:r>
-              <w:t>bytes</w:t>
+              <w:t xml:space="preserve"> bytes</w:t>
             </w:r>
           </w:p>
         </w:tc>
@@ -4617,10 +4326,7 @@
               <w:t>9</w:t>
             </w:r>
             <w:r>
-              <w:t xml:space="preserve"> </w:t>
-            </w:r>
-            <w:r>
-              <w:t>bytes</w:t>
+              <w:t xml:space="preserve"> bytes</w:t>
             </w:r>
           </w:p>
         </w:tc>
@@ -4633,10 +4339,7 @@
               <w:t>8</w:t>
             </w:r>
             <w:r>
-              <w:t xml:space="preserve"> </w:t>
-            </w:r>
-            <w:r>
-              <w:t>bytes</w:t>
+              <w:t xml:space="preserve"> bytes</w:t>
             </w:r>
           </w:p>
         </w:tc>
@@ -4678,10 +4381,7 @@
               <w:t>3</w:t>
             </w:r>
             <w:r>
-              <w:t xml:space="preserve"> </w:t>
-            </w:r>
-            <w:r>
-              <w:t>bytes</w:t>
+              <w:t xml:space="preserve"> bytes</w:t>
             </w:r>
           </w:p>
         </w:tc>
@@ -4694,10 +4394,7 @@
               <w:t>32</w:t>
             </w:r>
             <w:r>
-              <w:t xml:space="preserve"> </w:t>
-            </w:r>
-            <w:r>
-              <w:t>bytes</w:t>
+              <w:t xml:space="preserve"> bytes</w:t>
             </w:r>
           </w:p>
         </w:tc>
@@ -4744,21 +4441,7 @@
             <w:rFonts w:ascii="Cambria Math" w:hAnsi="Cambria Math"/>
             <w:lang w:val="en-US"/>
           </w:rPr>
-          <m:t>4</m:t>
-        </m:r>
-        <m:r>
-          <w:rPr>
-            <w:rFonts w:ascii="Cambria Math" w:hAnsi="Cambria Math"/>
-            <w:lang w:val="en-US"/>
-          </w:rPr>
-          <m:t>3</m:t>
-        </m:r>
-        <m:r>
-          <w:rPr>
-            <w:rFonts w:ascii="Cambria Math" w:hAnsi="Cambria Math"/>
-            <w:lang w:val="en-US"/>
-          </w:rPr>
-          <m:t xml:space="preserve"> </m:t>
+          <m:t xml:space="preserve">43 </m:t>
         </m:r>
         <m:r>
           <m:rPr>
@@ -4775,28 +4458,7 @@
             <w:rFonts w:ascii="Cambria Math" w:hAnsi="Cambria Math"/>
             <w:lang w:val="en-US"/>
           </w:rPr>
-          <m:t>100= 4</m:t>
-        </m:r>
-        <m:r>
-          <w:rPr>
-            <w:rFonts w:ascii="Cambria Math" w:hAnsi="Cambria Math"/>
-            <w:lang w:val="en-US"/>
-          </w:rPr>
-          <m:t xml:space="preserve"> </m:t>
-        </m:r>
-        <m:r>
-          <w:rPr>
-            <w:rFonts w:ascii="Cambria Math" w:hAnsi="Cambria Math"/>
-            <w:lang w:val="en-US"/>
-          </w:rPr>
-          <m:t>3</m:t>
-        </m:r>
-        <m:r>
-          <w:rPr>
-            <w:rFonts w:ascii="Cambria Math" w:hAnsi="Cambria Math"/>
-            <w:lang w:val="en-US"/>
-          </w:rPr>
-          <m:t>00</m:t>
+          <m:t>100= 4 300</m:t>
         </m:r>
       </m:oMath>
     </w:p>
@@ -4869,28 +4531,7 @@
                 <w:rFonts w:ascii="Cambria Math" w:hAnsi="Cambria Math"/>
                 <w:lang w:val="en-US"/>
               </w:rPr>
-              <m:t>4</m:t>
-            </m:r>
-            <m:r>
-              <w:rPr>
-                <w:rFonts w:ascii="Cambria Math" w:hAnsi="Cambria Math"/>
-                <w:lang w:val="en-US"/>
-              </w:rPr>
-              <m:t xml:space="preserve">3 - </m:t>
-            </m:r>
-            <m:r>
-              <w:rPr>
-                <w:rFonts w:ascii="Cambria Math" w:hAnsi="Cambria Math"/>
-                <w:lang w:val="en-US"/>
-              </w:rPr>
-              <m:t>3</m:t>
-            </m:r>
-            <m:r>
-              <w:rPr>
-                <w:rFonts w:ascii="Cambria Math" w:hAnsi="Cambria Math"/>
-                <w:lang w:val="en-US"/>
-              </w:rPr>
-              <m:t>2</m:t>
+              <m:t>43 - 32</m:t>
             </m:r>
             <m:ctrlPr>
               <w:rPr>
@@ -4923,17 +4564,7 @@
             <w:rFonts w:ascii="Cambria Math" w:hAnsi="Cambria Math"/>
             <w:lang w:val="en-US"/>
           </w:rPr>
-          <m:t xml:space="preserve">×100 = </m:t>
-        </m:r>
-        <m:r>
-          <m:rPr>
-            <m:sty m:val="p"/>
-          </m:rPr>
-          <w:rPr>
-            <w:rFonts w:ascii="Cambria Math" w:hAnsi="Cambria Math"/>
-            <w:lang w:val="en-US"/>
-          </w:rPr>
-          <m:t>25</m:t>
+          <m:t>×100 = 25</m:t>
         </m:r>
       </m:oMath>
     </w:p>
@@ -5463,14 +5094,7 @@
             <w:rFonts w:ascii="Cambria Math" w:hAnsi="Cambria Math"/>
             <w:lang w:val="en-US"/>
           </w:rPr>
-          <m:t>70</m:t>
-        </m:r>
-        <m:r>
-          <w:rPr>
-            <w:rFonts w:ascii="Cambria Math" w:hAnsi="Cambria Math"/>
-            <w:lang w:val="en-US"/>
-          </w:rPr>
-          <m:t xml:space="preserve"> </m:t>
+          <m:t xml:space="preserve">70 </m:t>
         </m:r>
         <m:r>
           <m:rPr>
@@ -5487,77 +5111,7 @@
             <w:rFonts w:ascii="Cambria Math" w:hAnsi="Cambria Math"/>
             <w:lang w:val="en-US"/>
           </w:rPr>
-          <m:t>40</m:t>
-        </m:r>
-        <m:r>
-          <w:rPr>
-            <w:rFonts w:ascii="Cambria Math" w:hAnsi="Cambria Math"/>
-            <w:lang w:val="en-US"/>
-          </w:rPr>
-          <m:t xml:space="preserve"> </m:t>
-        </m:r>
-        <m:r>
-          <w:rPr>
-            <w:rFonts w:ascii="Cambria Math" w:hAnsi="Cambria Math"/>
-            <w:lang w:val="en-US"/>
-          </w:rPr>
-          <m:t>0</m:t>
-        </m:r>
-        <m:r>
-          <w:rPr>
-            <w:rFonts w:ascii="Cambria Math" w:hAnsi="Cambria Math"/>
-            <w:lang w:val="en-US"/>
-          </w:rPr>
-          <m:t xml:space="preserve">00= </m:t>
-        </m:r>
-        <m:r>
-          <w:rPr>
-            <w:rFonts w:ascii="Cambria Math" w:hAnsi="Cambria Math"/>
-            <w:lang w:val="en-US"/>
-          </w:rPr>
-          <m:t>2</m:t>
-        </m:r>
-        <m:r>
-          <w:rPr>
-            <w:rFonts w:ascii="Cambria Math" w:hAnsi="Cambria Math"/>
-            <w:lang w:val="en-US"/>
-          </w:rPr>
-          <m:t xml:space="preserve"> </m:t>
-        </m:r>
-        <m:r>
-          <w:rPr>
-            <w:rFonts w:ascii="Cambria Math" w:hAnsi="Cambria Math"/>
-            <w:lang w:val="en-US"/>
-          </w:rPr>
-          <m:t>8</m:t>
-        </m:r>
-        <m:r>
-          <w:rPr>
-            <w:rFonts w:ascii="Cambria Math" w:hAnsi="Cambria Math"/>
-            <w:lang w:val="en-US"/>
-          </w:rPr>
-          <m:t>0</m:t>
-        </m:r>
-        <m:r>
-          <w:rPr>
-            <w:rFonts w:ascii="Cambria Math" w:hAnsi="Cambria Math"/>
-            <w:lang w:val="en-US"/>
-          </w:rPr>
-          <m:t>0</m:t>
-        </m:r>
-        <m:r>
-          <w:rPr>
-            <w:rFonts w:ascii="Cambria Math" w:hAnsi="Cambria Math"/>
-            <w:lang w:val="en-US"/>
-          </w:rPr>
-          <m:t xml:space="preserve"> </m:t>
-        </m:r>
-        <m:r>
-          <w:rPr>
-            <w:rFonts w:ascii="Cambria Math" w:hAnsi="Cambria Math"/>
-            <w:lang w:val="en-US"/>
-          </w:rPr>
-          <m:t>000</m:t>
+          <m:t>40 000= 2 800 000</m:t>
         </m:r>
       </m:oMath>
     </w:p>
@@ -5630,35 +5184,7 @@
                 <w:rFonts w:ascii="Cambria Math" w:hAnsi="Cambria Math"/>
                 <w:lang w:val="en-US"/>
               </w:rPr>
-              <m:t>70</m:t>
-            </m:r>
-            <m:r>
-              <w:rPr>
-                <w:rFonts w:ascii="Cambria Math" w:hAnsi="Cambria Math"/>
-                <w:lang w:val="en-US"/>
-              </w:rPr>
-              <m:t xml:space="preserve"> </m:t>
-            </m:r>
-            <m:r>
-              <w:rPr>
-                <w:rFonts w:ascii="Cambria Math" w:hAnsi="Cambria Math"/>
-                <w:lang w:val="en-US"/>
-              </w:rPr>
-              <m:t xml:space="preserve">- </m:t>
-            </m:r>
-            <m:r>
-              <w:rPr>
-                <w:rFonts w:ascii="Cambria Math" w:hAnsi="Cambria Math"/>
-                <w:lang w:val="en-US"/>
-              </w:rPr>
-              <m:t>5</m:t>
-            </m:r>
-            <m:r>
-              <w:rPr>
-                <w:rFonts w:ascii="Cambria Math" w:hAnsi="Cambria Math"/>
-                <w:lang w:val="en-US"/>
-              </w:rPr>
-              <m:t>3</m:t>
+              <m:t>70 - 53</m:t>
             </m:r>
             <m:ctrlPr>
               <w:rPr>
@@ -5691,17 +5217,7 @@
             <w:rFonts w:ascii="Cambria Math" w:hAnsi="Cambria Math"/>
             <w:lang w:val="en-US"/>
           </w:rPr>
-          <m:t>×100 = 2</m:t>
-        </m:r>
-        <m:r>
-          <m:rPr>
-            <m:sty m:val="p"/>
-          </m:rPr>
-          <w:rPr>
-            <w:rFonts w:ascii="Cambria Math" w:hAnsi="Cambria Math"/>
-            <w:lang w:val="en-US"/>
-          </w:rPr>
-          <m:t>4</m:t>
+          <m:t>×100 = 24</m:t>
         </m:r>
       </m:oMath>
     </w:p>
@@ -6114,14 +5630,7 @@
             <w:rFonts w:ascii="Cambria Math" w:hAnsi="Cambria Math"/>
             <w:lang w:val="en-US"/>
           </w:rPr>
-          <m:t>28</m:t>
-        </m:r>
-        <m:r>
-          <w:rPr>
-            <w:rFonts w:ascii="Cambria Math" w:hAnsi="Cambria Math"/>
-            <w:lang w:val="en-US"/>
-          </w:rPr>
-          <m:t xml:space="preserve"> </m:t>
+          <m:t xml:space="preserve">28 </m:t>
         </m:r>
         <m:r>
           <m:rPr>
@@ -6138,35 +5647,7 @@
             <w:rFonts w:ascii="Cambria Math" w:hAnsi="Cambria Math"/>
             <w:lang w:val="en-US"/>
           </w:rPr>
-          <m:t xml:space="preserve">100= </m:t>
-        </m:r>
-        <m:r>
-          <w:rPr>
-            <w:rFonts w:ascii="Cambria Math" w:hAnsi="Cambria Math"/>
-            <w:lang w:val="en-US"/>
-          </w:rPr>
-          <m:t>2</m:t>
-        </m:r>
-        <m:r>
-          <w:rPr>
-            <w:rFonts w:ascii="Cambria Math" w:hAnsi="Cambria Math"/>
-            <w:lang w:val="en-US"/>
-          </w:rPr>
-          <m:t xml:space="preserve"> </m:t>
-        </m:r>
-        <m:r>
-          <w:rPr>
-            <w:rFonts w:ascii="Cambria Math" w:hAnsi="Cambria Math"/>
-            <w:lang w:val="en-US"/>
-          </w:rPr>
-          <m:t>8</m:t>
-        </m:r>
-        <m:r>
-          <w:rPr>
-            <w:rFonts w:ascii="Cambria Math" w:hAnsi="Cambria Math"/>
-            <w:lang w:val="en-US"/>
-          </w:rPr>
-          <m:t>00</m:t>
+          <m:t>100= 2 800</m:t>
         </m:r>
       </m:oMath>
     </w:p>
@@ -6216,7 +5697,6 @@
           <w:b/>
           <w:lang w:val="en-US"/>
         </w:rPr>
-        <w:lastRenderedPageBreak/>
         <w:t xml:space="preserve">Percent Free: </w:t>
       </w:r>
       <w:r>
@@ -6240,21 +5720,7 @@
                 <w:rFonts w:ascii="Cambria Math" w:hAnsi="Cambria Math"/>
                 <w:lang w:val="en-US"/>
               </w:rPr>
-              <m:t>28</m:t>
-            </m:r>
-            <m:r>
-              <w:rPr>
-                <w:rFonts w:ascii="Cambria Math" w:hAnsi="Cambria Math"/>
-                <w:lang w:val="en-US"/>
-              </w:rPr>
-              <m:t>-</m:t>
-            </m:r>
-            <m:r>
-              <w:rPr>
-                <w:rFonts w:ascii="Cambria Math" w:hAnsi="Cambria Math"/>
-                <w:lang w:val="en-US"/>
-              </w:rPr>
-              <m:t>22</m:t>
+              <m:t>28-22</m:t>
             </m:r>
             <m:ctrlPr>
               <w:rPr>
@@ -6287,17 +5753,7 @@
             <w:rFonts w:ascii="Cambria Math" w:hAnsi="Cambria Math"/>
             <w:lang w:val="en-US"/>
           </w:rPr>
-          <m:t xml:space="preserve">×100 = </m:t>
-        </m:r>
-        <m:r>
-          <m:rPr>
-            <m:sty m:val="p"/>
-          </m:rPr>
-          <w:rPr>
-            <w:rFonts w:ascii="Cambria Math" w:hAnsi="Cambria Math"/>
-            <w:lang w:val="en-US"/>
-          </w:rPr>
-          <m:t>20</m:t>
+          <m:t>×100 = 20</m:t>
         </m:r>
       </m:oMath>
     </w:p>
@@ -6352,6 +5808,7 @@
         <w:rPr>
           <w:lang w:val="en-US"/>
         </w:rPr>
+        <w:lastRenderedPageBreak/>
         <w:t>Style</w:t>
       </w:r>
     </w:p>
@@ -7387,21 +6844,7 @@
             <w:rFonts w:ascii="Cambria Math" w:hAnsi="Cambria Math"/>
             <w:lang w:val="en-US"/>
           </w:rPr>
-          <m:t>2</m:t>
-        </m:r>
-        <m:r>
-          <w:rPr>
-            <w:rFonts w:ascii="Cambria Math" w:hAnsi="Cambria Math"/>
-            <w:lang w:val="en-US"/>
-          </w:rPr>
-          <m:t>65</m:t>
-        </m:r>
-        <m:r>
-          <w:rPr>
-            <w:rFonts w:ascii="Cambria Math" w:hAnsi="Cambria Math"/>
-            <w:lang w:val="en-US"/>
-          </w:rPr>
-          <m:t xml:space="preserve"> </m:t>
+          <m:t xml:space="preserve">265 </m:t>
         </m:r>
         <m:r>
           <m:rPr>
@@ -7418,56 +6861,7 @@
             <w:rFonts w:ascii="Cambria Math" w:hAnsi="Cambria Math"/>
             <w:lang w:val="en-US"/>
           </w:rPr>
-          <m:t>2</m:t>
-        </m:r>
-        <m:r>
-          <w:rPr>
-            <w:rFonts w:ascii="Cambria Math" w:hAnsi="Cambria Math"/>
-            <w:lang w:val="en-US"/>
-          </w:rPr>
-          <m:t xml:space="preserve"> </m:t>
-        </m:r>
-        <m:r>
-          <w:rPr>
-            <w:rFonts w:ascii="Cambria Math" w:hAnsi="Cambria Math"/>
-            <w:lang w:val="en-US"/>
-          </w:rPr>
-          <m:t>000</m:t>
-        </m:r>
-        <m:r>
-          <w:rPr>
-            <w:rFonts w:ascii="Cambria Math" w:hAnsi="Cambria Math"/>
-            <w:lang w:val="en-US"/>
-          </w:rPr>
-          <m:t xml:space="preserve">= </m:t>
-        </m:r>
-        <m:r>
-          <w:rPr>
-            <w:rFonts w:ascii="Cambria Math" w:hAnsi="Cambria Math"/>
-            <w:lang w:val="en-US"/>
-          </w:rPr>
-          <m:t>53</m:t>
-        </m:r>
-        <m:r>
-          <w:rPr>
-            <w:rFonts w:ascii="Cambria Math" w:hAnsi="Cambria Math"/>
-            <w:lang w:val="en-US"/>
-          </w:rPr>
-          <m:t>0</m:t>
-        </m:r>
-        <m:r>
-          <w:rPr>
-            <w:rFonts w:ascii="Cambria Math" w:hAnsi="Cambria Math"/>
-            <w:lang w:val="en-US"/>
-          </w:rPr>
-          <m:t xml:space="preserve"> </m:t>
-        </m:r>
-        <m:r>
-          <w:rPr>
-            <w:rFonts w:ascii="Cambria Math" w:hAnsi="Cambria Math"/>
-            <w:lang w:val="en-US"/>
-          </w:rPr>
-          <m:t>000</m:t>
+          <m:t>2 000= 530 000</m:t>
         </m:r>
       </m:oMath>
     </w:p>
@@ -7546,28 +6940,7 @@
                 <w:rFonts w:ascii="Cambria Math" w:hAnsi="Cambria Math"/>
                 <w:lang w:val="en-US"/>
               </w:rPr>
-              <m:t>265</m:t>
-            </m:r>
-            <m:r>
-              <w:rPr>
-                <w:rFonts w:ascii="Cambria Math" w:hAnsi="Cambria Math"/>
-                <w:lang w:val="en-US"/>
-              </w:rPr>
-              <m:t>-</m:t>
-            </m:r>
-            <m:r>
-              <w:rPr>
-                <w:rFonts w:ascii="Cambria Math" w:hAnsi="Cambria Math"/>
-                <w:lang w:val="en-US"/>
-              </w:rPr>
-              <m:t>2</m:t>
-            </m:r>
-            <m:r>
-              <w:rPr>
-                <w:rFonts w:ascii="Cambria Math" w:hAnsi="Cambria Math"/>
-                <w:lang w:val="en-US"/>
-              </w:rPr>
-              <m:t>05</m:t>
+              <m:t>265-205</m:t>
             </m:r>
             <m:ctrlPr>
               <w:rPr>
@@ -7582,21 +6955,7 @@
                 <w:rFonts w:ascii="Cambria Math" w:hAnsi="Cambria Math"/>
                 <w:lang w:val="en-US"/>
               </w:rPr>
-              <m:t>2</m:t>
-            </m:r>
-            <m:r>
-              <w:rPr>
-                <w:rFonts w:ascii="Cambria Math" w:hAnsi="Cambria Math"/>
-                <w:lang w:val="en-US"/>
-              </w:rPr>
-              <m:t>6</m:t>
-            </m:r>
-            <m:r>
-              <w:rPr>
-                <w:rFonts w:ascii="Cambria Math" w:hAnsi="Cambria Math"/>
-                <w:lang w:val="en-US"/>
-              </w:rPr>
-              <m:t>5</m:t>
+              <m:t>265</m:t>
             </m:r>
             <m:ctrlPr>
               <w:rPr>
@@ -7614,17 +6973,7 @@
             <w:rFonts w:ascii="Cambria Math" w:hAnsi="Cambria Math"/>
             <w:lang w:val="en-US"/>
           </w:rPr>
-          <m:t xml:space="preserve">×100 = </m:t>
-        </m:r>
-        <m:r>
-          <m:rPr>
-            <m:sty m:val="p"/>
-          </m:rPr>
-          <w:rPr>
-            <w:rFonts w:ascii="Cambria Math" w:hAnsi="Cambria Math"/>
-            <w:lang w:val="en-US"/>
-          </w:rPr>
-          <m:t>23</m:t>
+          <m:t>×100 = 23</m:t>
         </m:r>
       </m:oMath>
     </w:p>
@@ -7679,7 +7028,6 @@
         <w:rPr>
           <w:lang w:val="en-US"/>
         </w:rPr>
-        <w:lastRenderedPageBreak/>
         <w:t>Request</w:t>
       </w:r>
     </w:p>
@@ -7974,6 +7322,7 @@
               <w:rPr>
                 <w:lang w:val="en-US"/>
               </w:rPr>
+              <w:lastRenderedPageBreak/>
               <w:t>Deliver Date</w:t>
             </w:r>
           </w:p>
@@ -8106,21 +7455,7 @@
             <w:rFonts w:ascii="Cambria Math" w:hAnsi="Cambria Math"/>
             <w:lang w:val="en-US"/>
           </w:rPr>
-          <m:t>2</m:t>
-        </m:r>
-        <m:r>
-          <w:rPr>
-            <w:rFonts w:ascii="Cambria Math" w:hAnsi="Cambria Math"/>
-            <w:lang w:val="en-US"/>
-          </w:rPr>
-          <m:t>2</m:t>
-        </m:r>
-        <m:r>
-          <w:rPr>
-            <w:rFonts w:ascii="Cambria Math" w:hAnsi="Cambria Math"/>
-            <w:lang w:val="en-US"/>
-          </w:rPr>
-          <m:t xml:space="preserve"> </m:t>
+          <m:t xml:space="preserve">22 </m:t>
         </m:r>
         <m:r>
           <m:rPr>
@@ -8137,63 +7472,7 @@
             <w:rFonts w:ascii="Cambria Math" w:hAnsi="Cambria Math"/>
             <w:lang w:val="en-US"/>
           </w:rPr>
-          <m:t>1</m:t>
-        </m:r>
-        <m:r>
-          <w:rPr>
-            <w:rFonts w:ascii="Cambria Math" w:hAnsi="Cambria Math"/>
-            <w:lang w:val="en-US"/>
-          </w:rPr>
-          <m:t>200</m:t>
-        </m:r>
-        <m:r>
-          <w:rPr>
-            <w:rFonts w:ascii="Cambria Math" w:hAnsi="Cambria Math"/>
-            <w:lang w:val="en-US"/>
-          </w:rPr>
-          <m:t xml:space="preserve">00= </m:t>
-        </m:r>
-        <m:r>
-          <w:rPr>
-            <w:rFonts w:ascii="Cambria Math" w:hAnsi="Cambria Math"/>
-            <w:lang w:val="en-US"/>
-          </w:rPr>
-          <m:t>2</m:t>
-        </m:r>
-        <m:r>
-          <w:rPr>
-            <w:rFonts w:ascii="Cambria Math" w:hAnsi="Cambria Math"/>
-            <w:lang w:val="en-US"/>
-          </w:rPr>
-          <m:t xml:space="preserve"> </m:t>
-        </m:r>
-        <m:r>
-          <w:rPr>
-            <w:rFonts w:ascii="Cambria Math" w:hAnsi="Cambria Math"/>
-            <w:lang w:val="en-US"/>
-          </w:rPr>
-          <m:t>640</m:t>
-        </m:r>
-        <m:r>
-          <w:rPr>
-            <w:rFonts w:ascii="Cambria Math" w:hAnsi="Cambria Math"/>
-            <w:lang w:val="en-US"/>
-          </w:rPr>
-          <m:t xml:space="preserve"> </m:t>
-        </m:r>
-        <m:r>
-          <w:rPr>
-            <w:rFonts w:ascii="Cambria Math" w:hAnsi="Cambria Math"/>
-            <w:lang w:val="en-US"/>
-          </w:rPr>
-          <m:t>0</m:t>
-        </m:r>
-        <m:r>
-          <w:rPr>
-            <w:rFonts w:ascii="Cambria Math" w:hAnsi="Cambria Math"/>
-            <w:lang w:val="en-US"/>
-          </w:rPr>
-          <m:t>00</m:t>
+          <m:t>120000= 2 640 000</m:t>
         </m:r>
       </m:oMath>
     </w:p>
@@ -8272,14 +7551,7 @@
                 <w:rFonts w:ascii="Cambria Math" w:hAnsi="Cambria Math"/>
                 <w:lang w:val="en-US"/>
               </w:rPr>
-              <m:t>22</m:t>
-            </m:r>
-            <m:r>
-              <w:rPr>
-                <w:rFonts w:ascii="Cambria Math" w:hAnsi="Cambria Math"/>
-                <w:lang w:val="en-US"/>
-              </w:rPr>
-              <m:t>-22</m:t>
+              <m:t>22-22</m:t>
             </m:r>
             <m:ctrlPr>
               <w:rPr>
@@ -8294,14 +7566,7 @@
                 <w:rFonts w:ascii="Cambria Math" w:hAnsi="Cambria Math"/>
                 <w:lang w:val="en-US"/>
               </w:rPr>
-              <m:t>2</m:t>
-            </m:r>
-            <m:r>
-              <w:rPr>
-                <w:rFonts w:ascii="Cambria Math" w:hAnsi="Cambria Math"/>
-                <w:lang w:val="en-US"/>
-              </w:rPr>
-              <m:t>2</m:t>
+              <m:t>22</m:t>
             </m:r>
             <m:ctrlPr>
               <w:rPr>
@@ -8374,19 +7639,7 @@
         <w:rPr>
           <w:lang w:val="en-US"/>
         </w:rPr>
-        <w:t>Line</w:t>
-      </w:r>
-      <w:r>
-        <w:rPr>
-          <w:lang w:val="en-US"/>
-        </w:rPr>
-        <w:t xml:space="preserve"> </w:t>
-      </w:r>
-      <w:r>
-        <w:rPr>
-          <w:lang w:val="en-US"/>
-        </w:rPr>
-        <w:t>Request</w:t>
+        <w:t>Line Request</w:t>
       </w:r>
     </w:p>
     <w:tbl>
@@ -8412,17 +7665,13 @@
               <w:jc w:val="center"/>
             </w:pPr>
             <w:r>
-              <w:rPr>
-                <w:lang w:val="en-US"/>
-              </w:rPr>
               <w:t xml:space="preserve">Line </w:t>
             </w:r>
-            <w:r>
-              <w:rPr>
-                <w:lang w:val="en-US"/>
-              </w:rPr>
+            <w:proofErr w:type="spellStart"/>
+            <w:r>
               <w:t>Request</w:t>
             </w:r>
+            <w:proofErr w:type="spellEnd"/>
             <w:r>
               <w:t xml:space="preserve"> (Con datos de </w:t>
             </w:r>
@@ -8883,21 +8132,7 @@
             <w:rFonts w:ascii="Cambria Math" w:hAnsi="Cambria Math"/>
             <w:lang w:val="en-US"/>
           </w:rPr>
-          <m:t>2</m:t>
-        </m:r>
-        <m:r>
-          <w:rPr>
-            <w:rFonts w:ascii="Cambria Math" w:hAnsi="Cambria Math"/>
-            <w:lang w:val="en-US"/>
-          </w:rPr>
-          <m:t>0</m:t>
-        </m:r>
-        <m:r>
-          <w:rPr>
-            <w:rFonts w:ascii="Cambria Math" w:hAnsi="Cambria Math"/>
-            <w:lang w:val="en-US"/>
-          </w:rPr>
-          <m:t xml:space="preserve"> </m:t>
+          <m:t xml:space="preserve">20 </m:t>
         </m:r>
         <m:r>
           <m:rPr>
@@ -8907,66 +8142,14 @@
             <w:rFonts w:ascii="Cambria Math" w:hAnsi="Cambria Math"/>
             <w:lang w:val="en-US"/>
           </w:rPr>
-          <m:t>×</m:t>
-        </m:r>
-        <m:r>
-          <m:rPr>
-            <m:sty m:val="p"/>
-          </m:rPr>
-          <w:rPr>
-            <w:rFonts w:ascii="Cambria Math" w:hAnsi="Cambria Math"/>
-            <w:lang w:val="en-US"/>
-          </w:rPr>
-          <m:t>2 400 000</m:t>
+          <m:t>×2 400 000</m:t>
         </m:r>
         <m:r>
           <w:rPr>
             <w:rFonts w:ascii="Cambria Math" w:hAnsi="Cambria Math"/>
             <w:lang w:val="en-US"/>
           </w:rPr>
-          <m:t xml:space="preserve">= </m:t>
-        </m:r>
-        <m:r>
-          <w:rPr>
-            <w:rFonts w:ascii="Cambria Math" w:hAnsi="Cambria Math"/>
-            <w:lang w:val="en-US"/>
-          </w:rPr>
-          <m:t xml:space="preserve">48 </m:t>
-        </m:r>
-        <m:r>
-          <w:rPr>
-            <w:rFonts w:ascii="Cambria Math" w:hAnsi="Cambria Math"/>
-            <w:lang w:val="en-US"/>
-          </w:rPr>
-          <m:t>000</m:t>
-        </m:r>
-        <m:r>
-          <w:rPr>
-            <w:rFonts w:ascii="Cambria Math" w:hAnsi="Cambria Math"/>
-            <w:lang w:val="en-US"/>
-          </w:rPr>
-          <m:t xml:space="preserve"> </m:t>
-        </m:r>
-        <m:r>
-          <w:rPr>
-            <w:rFonts w:ascii="Cambria Math" w:hAnsi="Cambria Math"/>
-            <w:lang w:val="en-US"/>
-          </w:rPr>
-          <m:t>0</m:t>
-        </m:r>
-        <m:r>
-          <w:rPr>
-            <w:rFonts w:ascii="Cambria Math" w:hAnsi="Cambria Math"/>
-            <w:lang w:val="en-US"/>
-          </w:rPr>
-          <m:t>0</m:t>
-        </m:r>
-        <m:r>
-          <w:rPr>
-            <w:rFonts w:ascii="Cambria Math" w:hAnsi="Cambria Math"/>
-            <w:lang w:val="en-US"/>
-          </w:rPr>
-          <m:t>0</m:t>
+          <m:t>= 48 000 000</m:t>
         </m:r>
       </m:oMath>
     </w:p>
@@ -9039,28 +8222,7 @@
                 <w:rFonts w:ascii="Cambria Math" w:hAnsi="Cambria Math"/>
                 <w:lang w:val="en-US"/>
               </w:rPr>
-              <m:t>2</m:t>
-            </m:r>
-            <m:r>
-              <w:rPr>
-                <w:rFonts w:ascii="Cambria Math" w:hAnsi="Cambria Math"/>
-                <w:lang w:val="en-US"/>
-              </w:rPr>
-              <m:t>0</m:t>
-            </m:r>
-            <m:r>
-              <w:rPr>
-                <w:rFonts w:ascii="Cambria Math" w:hAnsi="Cambria Math"/>
-                <w:lang w:val="en-US"/>
-              </w:rPr>
-              <m:t>-2</m:t>
-            </m:r>
-            <m:r>
-              <w:rPr>
-                <w:rFonts w:ascii="Cambria Math" w:hAnsi="Cambria Math"/>
-                <w:lang w:val="en-US"/>
-              </w:rPr>
-              <m:t>0</m:t>
+              <m:t>20-20</m:t>
             </m:r>
             <m:ctrlPr>
               <w:rPr>
@@ -9075,14 +8237,7 @@
                 <w:rFonts w:ascii="Cambria Math" w:hAnsi="Cambria Math"/>
                 <w:lang w:val="en-US"/>
               </w:rPr>
-              <m:t>2</m:t>
-            </m:r>
-            <m:r>
-              <w:rPr>
-                <w:rFonts w:ascii="Cambria Math" w:hAnsi="Cambria Math"/>
-                <w:lang w:val="en-US"/>
-              </w:rPr>
-              <m:t>0</m:t>
+              <m:t>20</m:t>
             </m:r>
             <m:ctrlPr>
               <w:rPr>
@@ -9437,7 +8592,6 @@
               <w:rPr>
                 <w:lang w:val="en-US"/>
               </w:rPr>
-              <w:lastRenderedPageBreak/>
               <w:t>Units</w:t>
             </w:r>
           </w:p>
@@ -9634,49 +8788,7 @@
             <w:rFonts w:ascii="Cambria Math" w:hAnsi="Cambria Math"/>
             <w:lang w:val="en-US"/>
           </w:rPr>
-          <m:t>120</m:t>
-        </m:r>
-        <m:r>
-          <w:rPr>
-            <w:rFonts w:ascii="Cambria Math" w:hAnsi="Cambria Math"/>
-            <w:lang w:val="en-US"/>
-          </w:rPr>
-          <m:t xml:space="preserve"> </m:t>
-        </m:r>
-        <m:r>
-          <w:rPr>
-            <w:rFonts w:ascii="Cambria Math" w:hAnsi="Cambria Math"/>
-            <w:lang w:val="en-US"/>
-          </w:rPr>
-          <m:t>000= 2</m:t>
-        </m:r>
-        <m:r>
-          <w:rPr>
-            <w:rFonts w:ascii="Cambria Math" w:hAnsi="Cambria Math"/>
-            <w:lang w:val="en-US"/>
-          </w:rPr>
-          <m:t xml:space="preserve"> </m:t>
-        </m:r>
-        <m:r>
-          <w:rPr>
-            <w:rFonts w:ascii="Cambria Math" w:hAnsi="Cambria Math"/>
-            <w:lang w:val="en-US"/>
-          </w:rPr>
-          <m:t>400</m:t>
-        </m:r>
-        <m:r>
-          <w:rPr>
-            <w:rFonts w:ascii="Cambria Math" w:hAnsi="Cambria Math"/>
-            <w:lang w:val="en-US"/>
-          </w:rPr>
-          <m:t xml:space="preserve"> </m:t>
-        </m:r>
-        <m:r>
-          <w:rPr>
-            <w:rFonts w:ascii="Cambria Math" w:hAnsi="Cambria Math"/>
-            <w:lang w:val="en-US"/>
-          </w:rPr>
-          <m:t>000</m:t>
+          <m:t>120 000= 2 400 000</m:t>
         </m:r>
       </m:oMath>
     </w:p>
@@ -9691,6 +8803,7 @@
           <w:b/>
           <w:lang w:val="en-US"/>
         </w:rPr>
+        <w:lastRenderedPageBreak/>
         <w:t>Percent</w:t>
       </w:r>
       <w:r>
@@ -10171,14 +9284,7 @@
             <w:rFonts w:ascii="Cambria Math" w:hAnsi="Cambria Math"/>
             <w:lang w:val="en-US"/>
           </w:rPr>
-          <m:t>17</m:t>
-        </m:r>
-        <m:r>
-          <w:rPr>
-            <w:rFonts w:ascii="Cambria Math" w:hAnsi="Cambria Math"/>
-            <w:lang w:val="en-US"/>
-          </w:rPr>
-          <m:t xml:space="preserve"> </m:t>
+          <m:t xml:space="preserve">17 </m:t>
         </m:r>
         <m:r>
           <m:rPr>
@@ -10195,21 +9301,7 @@
             <w:rFonts w:ascii="Cambria Math" w:hAnsi="Cambria Math"/>
             <w:lang w:val="en-US"/>
           </w:rPr>
-          <m:t xml:space="preserve">50 = </m:t>
-        </m:r>
-        <m:r>
-          <w:rPr>
-            <w:rFonts w:ascii="Cambria Math" w:hAnsi="Cambria Math"/>
-            <w:lang w:val="en-US"/>
-          </w:rPr>
-          <m:t>135</m:t>
-        </m:r>
-        <m:r>
-          <w:rPr>
-            <w:rFonts w:ascii="Cambria Math" w:hAnsi="Cambria Math"/>
-            <w:lang w:val="en-US"/>
-          </w:rPr>
-          <m:t>0</m:t>
+          <m:t>50 = 1350</m:t>
         </m:r>
       </m:oMath>
     </w:p>
@@ -10288,21 +9380,7 @@
                 <w:rFonts w:ascii="Cambria Math" w:hAnsi="Cambria Math"/>
                 <w:lang w:val="en-US"/>
               </w:rPr>
-              <m:t>17</m:t>
-            </m:r>
-            <m:r>
-              <w:rPr>
-                <w:rFonts w:ascii="Cambria Math" w:hAnsi="Cambria Math"/>
-                <w:lang w:val="en-US"/>
-              </w:rPr>
-              <m:t>-</m:t>
-            </m:r>
-            <m:r>
-              <w:rPr>
-                <w:rFonts w:ascii="Cambria Math" w:hAnsi="Cambria Math"/>
-                <w:lang w:val="en-US"/>
-              </w:rPr>
-              <m:t>17</m:t>
+              <m:t>17-17</m:t>
             </m:r>
             <m:ctrlPr>
               <w:rPr>
@@ -10335,17 +9413,7 @@
             <w:rFonts w:ascii="Cambria Math" w:hAnsi="Cambria Math"/>
             <w:lang w:val="en-US"/>
           </w:rPr>
-          <m:t xml:space="preserve">×100 = </m:t>
-        </m:r>
-        <m:r>
-          <m:rPr>
-            <m:sty m:val="p"/>
-          </m:rPr>
-          <w:rPr>
-            <w:rFonts w:ascii="Cambria Math" w:hAnsi="Cambria Math"/>
-            <w:lang w:val="en-US"/>
-          </w:rPr>
-          <m:t>0</m:t>
+          <m:t>×100 = 0</m:t>
         </m:r>
       </m:oMath>
     </w:p>
@@ -10779,21 +9847,7 @@
             <w:rFonts w:ascii="Cambria Math" w:hAnsi="Cambria Math"/>
             <w:lang w:val="en-US"/>
           </w:rPr>
-          <m:t>1</m:t>
-        </m:r>
-        <m:r>
-          <w:rPr>
-            <w:rFonts w:ascii="Cambria Math" w:hAnsi="Cambria Math"/>
-            <w:lang w:val="en-US"/>
-          </w:rPr>
-          <m:t>3</m:t>
-        </m:r>
-        <m:r>
-          <w:rPr>
-            <w:rFonts w:ascii="Cambria Math" w:hAnsi="Cambria Math"/>
-            <w:lang w:val="en-US"/>
-          </w:rPr>
-          <m:t xml:space="preserve"> </m:t>
+          <m:t xml:space="preserve">13 </m:t>
         </m:r>
         <m:r>
           <m:rPr>
@@ -10810,49 +9864,7 @@
             <w:rFonts w:ascii="Cambria Math" w:hAnsi="Cambria Math"/>
             <w:lang w:val="en-US"/>
           </w:rPr>
-          <m:t>1</m:t>
-        </m:r>
-        <m:r>
-          <w:rPr>
-            <w:rFonts w:ascii="Cambria Math" w:hAnsi="Cambria Math"/>
-            <w:lang w:val="en-US"/>
-          </w:rPr>
-          <m:t xml:space="preserve"> 0</m:t>
-        </m:r>
-        <m:r>
-          <w:rPr>
-            <w:rFonts w:ascii="Cambria Math" w:hAnsi="Cambria Math"/>
-            <w:lang w:val="en-US"/>
-          </w:rPr>
-          <m:t xml:space="preserve">00= </m:t>
-        </m:r>
-        <m:r>
-          <w:rPr>
-            <w:rFonts w:ascii="Cambria Math" w:hAnsi="Cambria Math"/>
-            <w:lang w:val="en-US"/>
-          </w:rPr>
-          <m:t>1</m:t>
-        </m:r>
-        <m:r>
-          <w:rPr>
-            <w:rFonts w:ascii="Cambria Math" w:hAnsi="Cambria Math"/>
-            <w:lang w:val="en-US"/>
-          </w:rPr>
-          <m:t>3</m:t>
-        </m:r>
-        <m:r>
-          <w:rPr>
-            <w:rFonts w:ascii="Cambria Math" w:hAnsi="Cambria Math"/>
-            <w:lang w:val="en-US"/>
-          </w:rPr>
-          <m:t xml:space="preserve"> </m:t>
-        </m:r>
-        <m:r>
-          <w:rPr>
-            <w:rFonts w:ascii="Cambria Math" w:hAnsi="Cambria Math"/>
-            <w:lang w:val="en-US"/>
-          </w:rPr>
-          <m:t>000</m:t>
+          <m:t>1 000= 13 000</m:t>
         </m:r>
       </m:oMath>
     </w:p>
@@ -10925,35 +9937,7 @@
                 <w:rFonts w:ascii="Cambria Math" w:hAnsi="Cambria Math"/>
                 <w:lang w:val="en-US"/>
               </w:rPr>
-              <m:t>1</m:t>
-            </m:r>
-            <m:r>
-              <w:rPr>
-                <w:rFonts w:ascii="Cambria Math" w:hAnsi="Cambria Math"/>
-                <w:lang w:val="en-US"/>
-              </w:rPr>
-              <m:t>3</m:t>
-            </m:r>
-            <m:r>
-              <w:rPr>
-                <w:rFonts w:ascii="Cambria Math" w:hAnsi="Cambria Math"/>
-                <w:lang w:val="en-US"/>
-              </w:rPr>
-              <m:t>-</m:t>
-            </m:r>
-            <m:r>
-              <w:rPr>
-                <w:rFonts w:ascii="Cambria Math" w:hAnsi="Cambria Math"/>
-                <w:lang w:val="en-US"/>
-              </w:rPr>
-              <m:t>1</m:t>
-            </m:r>
-            <m:r>
-              <w:rPr>
-                <w:rFonts w:ascii="Cambria Math" w:hAnsi="Cambria Math"/>
-                <w:lang w:val="en-US"/>
-              </w:rPr>
-              <m:t>3</m:t>
+              <m:t>13-13</m:t>
             </m:r>
             <m:ctrlPr>
               <w:rPr>
@@ -10968,14 +9952,7 @@
                 <w:rFonts w:ascii="Cambria Math" w:hAnsi="Cambria Math"/>
                 <w:lang w:val="en-US"/>
               </w:rPr>
-              <m:t>1</m:t>
-            </m:r>
-            <m:r>
-              <w:rPr>
-                <w:rFonts w:ascii="Cambria Math" w:hAnsi="Cambria Math"/>
-                <w:lang w:val="en-US"/>
-              </w:rPr>
-              <m:t>3</m:t>
+              <m:t>13</m:t>
             </m:r>
             <m:ctrlPr>
               <w:rPr>
@@ -11008,7 +9985,6 @@
           <w:b/>
           <w:lang w:val="en-US"/>
         </w:rPr>
-        <w:lastRenderedPageBreak/>
         <w:t>Min Trans:</w:t>
       </w:r>
       <w:r>
@@ -11049,13 +10025,7 @@
         <w:rPr>
           <w:lang w:val="en-US"/>
         </w:rPr>
-        <w:t xml:space="preserve">Line </w:t>
-      </w:r>
-      <w:r>
-        <w:rPr>
-          <w:lang w:val="en-US"/>
-        </w:rPr>
-        <w:t>Purchase Order</w:t>
+        <w:t>Line Purchase Order</w:t>
       </w:r>
     </w:p>
     <w:tbl>
@@ -11143,6 +10113,7 @@
           </w:tcPr>
           <w:p>
             <w:r>
+              <w:lastRenderedPageBreak/>
               <w:t>Columna</w:t>
             </w:r>
           </w:p>
@@ -11436,28 +10407,7 @@
             <w:rFonts w:ascii="Cambria Math" w:hAnsi="Cambria Math"/>
             <w:lang w:val="en-US"/>
           </w:rPr>
-          <m:t>5</m:t>
-        </m:r>
-        <m:r>
-          <w:rPr>
-            <w:rFonts w:ascii="Cambria Math" w:hAnsi="Cambria Math"/>
-            <w:lang w:val="en-US"/>
-          </w:rPr>
-          <m:t xml:space="preserve"> 000= </m:t>
-        </m:r>
-        <m:r>
-          <w:rPr>
-            <w:rFonts w:ascii="Cambria Math" w:hAnsi="Cambria Math"/>
-            <w:lang w:val="en-US"/>
-          </w:rPr>
-          <m:t>7</m:t>
-        </m:r>
-        <m:r>
-          <w:rPr>
-            <w:rFonts w:ascii="Cambria Math" w:hAnsi="Cambria Math"/>
-            <w:lang w:val="en-US"/>
-          </w:rPr>
-          <m:t>5 000</m:t>
+          <m:t>5 000= 75 000</m:t>
         </m:r>
       </m:oMath>
     </w:p>
@@ -12027,14 +10977,7 @@
             <w:rFonts w:ascii="Cambria Math" w:hAnsi="Cambria Math"/>
             <w:lang w:val="en-US"/>
           </w:rPr>
-          <m:t>21</m:t>
-        </m:r>
-        <m:r>
-          <w:rPr>
-            <w:rFonts w:ascii="Cambria Math" w:hAnsi="Cambria Math"/>
-            <w:lang w:val="en-US"/>
-          </w:rPr>
-          <m:t xml:space="preserve"> </m:t>
+          <m:t xml:space="preserve">21 </m:t>
         </m:r>
         <m:r>
           <m:rPr>
@@ -12051,28 +10994,7 @@
             <w:rFonts w:ascii="Cambria Math" w:hAnsi="Cambria Math"/>
             <w:lang w:val="en-US"/>
           </w:rPr>
-          <m:t>20</m:t>
-        </m:r>
-        <m:r>
-          <w:rPr>
-            <w:rFonts w:ascii="Cambria Math" w:hAnsi="Cambria Math"/>
-            <w:lang w:val="en-US"/>
-          </w:rPr>
-          <m:t xml:space="preserve"> 000= </m:t>
-        </m:r>
-        <m:r>
-          <w:rPr>
-            <w:rFonts w:ascii="Cambria Math" w:hAnsi="Cambria Math"/>
-            <w:lang w:val="en-US"/>
-          </w:rPr>
-          <m:t>420</m:t>
-        </m:r>
-        <m:r>
-          <w:rPr>
-            <w:rFonts w:ascii="Cambria Math" w:hAnsi="Cambria Math"/>
-            <w:lang w:val="en-US"/>
-          </w:rPr>
-          <m:t xml:space="preserve"> 000</m:t>
+          <m:t>20 000= 420 000</m:t>
         </m:r>
       </m:oMath>
     </w:p>
@@ -12145,21 +11067,7 @@
                 <w:rFonts w:ascii="Cambria Math" w:hAnsi="Cambria Math"/>
                 <w:lang w:val="en-US"/>
               </w:rPr>
-              <m:t>21</m:t>
-            </m:r>
-            <m:r>
-              <w:rPr>
-                <w:rFonts w:ascii="Cambria Math" w:hAnsi="Cambria Math"/>
-                <w:lang w:val="en-US"/>
-              </w:rPr>
-              <m:t>-</m:t>
-            </m:r>
-            <m:r>
-              <w:rPr>
-                <w:rFonts w:ascii="Cambria Math" w:hAnsi="Cambria Math"/>
-                <w:lang w:val="en-US"/>
-              </w:rPr>
-              <m:t>21</m:t>
+              <m:t>21-21</m:t>
             </m:r>
             <m:ctrlPr>
               <w:rPr>
@@ -12197,69 +11105,31 @@
       </m:oMath>
     </w:p>
     <w:p>
-      <w:pPr>
-        <w:rPr>
-          <w:lang w:val="en-US"/>
-        </w:rPr>
-      </w:pPr>
-      <w:r>
-        <w:rPr>
-          <w:b/>
-          <w:lang w:val="en-US"/>
+      <w:r>
+        <w:rPr>
+          <w:b/>
         </w:rPr>
         <w:t>Min Trans:</w:t>
       </w:r>
       <w:r>
-        <w:rPr>
-          <w:lang w:val="en-US"/>
-        </w:rPr>
         <w:t xml:space="preserve"> 1</w:t>
       </w:r>
     </w:p>
     <w:p>
-      <w:pPr>
-        <w:rPr>
-          <w:lang w:val="en-US"/>
-        </w:rPr>
-      </w:pPr>
-      <w:r>
-        <w:rPr>
-          <w:b/>
-          <w:lang w:val="en-US"/>
+      <w:r>
+        <w:rPr>
+          <w:b/>
         </w:rPr>
         <w:t>Max Trans:</w:t>
       </w:r>
       <w:r>
-        <w:rPr>
-          <w:lang w:val="en-US"/>
-        </w:rPr>
         <w:t xml:space="preserve"> 255</w:t>
       </w:r>
     </w:p>
-    <w:p>
-      <w:pPr>
-        <w:rPr>
-          <w:lang w:val="en-US"/>
-        </w:rPr>
-      </w:pPr>
-    </w:p>
-    <w:p>
-      <w:pPr>
-        <w:rPr>
-          <w:lang w:val="en-US"/>
-        </w:rPr>
-      </w:pPr>
-    </w:p>
-    <w:p>
-      <w:pPr>
-        <w:rPr>
-          <w:lang w:val="en-US"/>
-        </w:rPr>
-      </w:pPr>
-      <w:r>
-        <w:rPr>
-          <w:lang w:val="en-US"/>
-        </w:rPr>
+    <w:p/>
+    <w:p/>
+    <w:p>
+      <w:r>
         <w:br w:type="page"/>
       </w:r>
     </w:p>
@@ -12342,11 +11212,9 @@
       <w:pPr>
         <w:pStyle w:val="Ttulo2"/>
       </w:pPr>
-      <w:proofErr w:type="spellStart"/>
-      <w:r>
-        <w:t>Scrips</w:t>
-      </w:r>
-      <w:proofErr w:type="spellEnd"/>
+      <w:r>
+        <w:t>Scripts</w:t>
+      </w:r>
     </w:p>
     <w:sectPr>
       <w:pgSz w:w="12240" w:h="15840"/>
@@ -12945,6 +11813,7 @@
   <w:style w:type="character" w:default="1" w:styleId="Fuentedeprrafopredeter">
     <w:name w:val="Default Paragraph Font"/>
     <w:uiPriority w:val="1"/>
+    <w:semiHidden/>
     <w:unhideWhenUsed/>
   </w:style>
   <w:style w:type="table" w:default="1" w:styleId="Tablanormal">
@@ -13393,7 +12262,7 @@
 </file>
 
 <file path=customXml/itemProps1.xml><?xml version="1.0" encoding="utf-8"?>
-<ds:datastoreItem xmlns:ds="http://schemas.openxmlformats.org/officeDocument/2006/customXml" ds:itemID="{9AAFEA04-7044-4A47-A52D-CBBE9C24124D}">
+<ds:datastoreItem xmlns:ds="http://schemas.openxmlformats.org/officeDocument/2006/customXml" ds:itemID="{5C7A160C-A30B-4856-BF6C-8347B553B6F3}">
   <ds:schemaRefs>
     <ds:schemaRef ds:uri="http://schemas.openxmlformats.org/officeDocument/2006/bibliography"/>
   </ds:schemaRefs>

</xml_diff>